<commit_message>
Cleanup of Park's fundamental parameters calc functions
</commit_message>
<xml_diff>
--- a/Docs/Парк пользовательское описание.docx
+++ b/Docs/Парк пользовательское описание.docx
@@ -7824,19 +7824,7 @@
             <w:rPr>
               <w:rFonts w:ascii="Cambria Math" w:eastAsiaTheme="minorEastAsia" w:hAnsi="Cambria Math"/>
             </w:rPr>
-            <m:t xml:space="preserve">, </m:t>
-          </m:r>
-          <m:r>
-            <w:rPr>
-              <w:rFonts w:ascii="Cambria Math" w:eastAsiaTheme="minorEastAsia" w:hAnsi="Cambria Math"/>
-            </w:rPr>
-            <m:t xml:space="preserve"> </m:t>
-          </m:r>
-          <m:r>
-            <w:rPr>
-              <w:rFonts w:ascii="Cambria Math" w:eastAsiaTheme="minorEastAsia" w:hAnsi="Cambria Math"/>
-            </w:rPr>
-            <m:t>F=</m:t>
+            <m:t>,  F=</m:t>
           </m:r>
           <m:sSub>
             <m:sSubPr>
@@ -33346,6 +33334,84 @@
     </w:p>
     <w:p>
       <w:pPr>
+        <w:spacing w:after="120"/>
+        <w:rPr>
+          <w:rFonts w:eastAsiaTheme="minorEastAsia"/>
+        </w:rPr>
+      </w:pPr>
+      <w:r>
+        <w:rPr>
+          <w:rFonts w:eastAsiaTheme="minorEastAsia"/>
+        </w:rPr>
+        <w:t xml:space="preserve">Выражения приведены для оси </w:t>
+      </w:r>
+      <w:r>
+        <w:rPr>
+          <w:rFonts w:eastAsiaTheme="minorEastAsia"/>
+          <w:lang w:val="en-US"/>
+        </w:rPr>
+        <w:t>d</w:t>
+      </w:r>
+      <w:r>
+        <w:rPr>
+          <w:rFonts w:eastAsiaTheme="minorEastAsia"/>
+        </w:rPr>
+        <w:t xml:space="preserve">. </w:t>
+      </w:r>
+      <w:r>
+        <w:rPr>
+          <w:rFonts w:eastAsiaTheme="minorEastAsia"/>
+        </w:rPr>
+        <w:t xml:space="preserve">Выражения для оси </w:t>
+      </w:r>
+      <w:r>
+        <w:rPr>
+          <w:rFonts w:eastAsiaTheme="minorEastAsia"/>
+          <w:lang w:val="en-US"/>
+        </w:rPr>
+        <w:t>q</w:t>
+      </w:r>
+      <w:r>
+        <w:rPr>
+          <w:rFonts w:eastAsiaTheme="minorEastAsia"/>
+        </w:rPr>
+        <w:t xml:space="preserve"> </w:t>
+      </w:r>
+      <w:r>
+        <w:rPr>
+          <w:rFonts w:eastAsiaTheme="minorEastAsia"/>
+        </w:rPr>
+        <w:t>могут быть получены путем простой замены индекса «</w:t>
+      </w:r>
+      <w:r>
+        <w:rPr>
+          <w:rFonts w:eastAsiaTheme="minorEastAsia"/>
+          <w:lang w:val="en-US"/>
+        </w:rPr>
+        <w:t>d</w:t>
+      </w:r>
+      <w:r>
+        <w:rPr>
+          <w:rFonts w:eastAsiaTheme="minorEastAsia"/>
+        </w:rPr>
+        <w:t>» на индекс «</w:t>
+      </w:r>
+      <w:r>
+        <w:rPr>
+          <w:rFonts w:eastAsiaTheme="minorEastAsia"/>
+          <w:lang w:val="en-US"/>
+        </w:rPr>
+        <w:t>q</w:t>
+      </w:r>
+      <w:r>
+        <w:rPr>
+          <w:rFonts w:eastAsiaTheme="minorEastAsia"/>
+        </w:rPr>
+        <w:t>», если не даны дополнительные пояснения.</w:t>
+      </w:r>
+    </w:p>
+    <w:p>
+      <w:pPr>
         <w:pStyle w:val="1"/>
         <w:spacing w:before="0" w:after="120"/>
         <w:rPr>
@@ -33507,6 +33573,7 @@
           <w:id w:val="756325166"/>
           <w:citation/>
         </w:sdtPr>
+        <w:sdtEndPr/>
         <w:sdtContent>
           <w:r>
             <w:fldChar w:fldCharType="begin"/>
@@ -34378,14 +34445,7 @@
               <w:rFonts w:ascii="Cambria Math" w:eastAsiaTheme="minorEastAsia" w:hAnsi="Cambria Math"/>
               <w:lang w:val="en-US"/>
             </w:rPr>
-            <m:t xml:space="preserve">, </m:t>
-          </m:r>
-          <m:r>
-            <w:rPr>
-              <w:rFonts w:ascii="Cambria Math" w:eastAsiaTheme="minorEastAsia" w:hAnsi="Cambria Math"/>
-              <w:lang w:val="en-US"/>
-            </w:rPr>
-            <m:t xml:space="preserve"> </m:t>
+            <m:t xml:space="preserve">,  </m:t>
           </m:r>
           <m:sSub>
             <m:sSubPr>
@@ -35954,14 +36014,7 @@
                       <w:rFonts w:ascii="Cambria Math" w:eastAsiaTheme="minorEastAsia" w:hAnsi="Cambria Math"/>
                       <w:lang w:val="en-US"/>
                     </w:rPr>
-                    <m:t>&amp;</m:t>
-                  </m:r>
-                  <m:r>
-                    <w:rPr>
-                      <w:rFonts w:ascii="Cambria Math" w:eastAsiaTheme="minorEastAsia" w:hAnsi="Cambria Math"/>
-                      <w:lang w:val="en-US"/>
-                    </w:rPr>
-                    <m:t>=0</m:t>
+                    <m:t>&amp;=0</m:t>
                   </m:r>
                 </m:e>
               </m:eqArr>
@@ -39522,21 +39575,7 @@
                       <w:rFonts w:ascii="Cambria Math" w:eastAsiaTheme="minorEastAsia" w:hAnsi="Cambria Math"/>
                       <w:lang w:val="en-US"/>
                     </w:rPr>
-                    <m:t>=</m:t>
-                  </m:r>
-                  <m:r>
-                    <w:rPr>
-                      <w:rFonts w:ascii="Cambria Math" w:eastAsiaTheme="minorEastAsia" w:hAnsi="Cambria Math"/>
-                      <w:lang w:val="en-US"/>
-                    </w:rPr>
-                    <m:t>&amp;</m:t>
-                  </m:r>
-                  <m:r>
-                    <w:rPr>
-                      <w:rFonts w:ascii="Cambria Math" w:eastAsiaTheme="minorEastAsia" w:hAnsi="Cambria Math"/>
-                      <w:lang w:val="en-US"/>
-                    </w:rPr>
-                    <m:t>-</m:t>
+                    <m:t>=&amp;-</m:t>
                   </m:r>
                   <m:f>
                     <m:fPr>
@@ -41733,6 +41772,90 @@
             </m:r>
           </m:sup>
         </m:sSubSup>
+      </m:oMath>
+      <w:r>
+        <w:rPr>
+          <w:rFonts w:eastAsiaTheme="minorEastAsia"/>
+        </w:rPr>
+        <w:t xml:space="preserve"> или воспользоваться вариантом расчета параметров с использованием постоянных времени </w:t>
+      </w:r>
+      <m:oMath>
+        <m:sSubSup>
+          <m:sSubSupPr>
+            <m:ctrlPr>
+              <w:rPr>
+                <w:rFonts w:ascii="Cambria Math" w:eastAsiaTheme="minorEastAsia" w:hAnsi="Cambria Math"/>
+                <w:i/>
+              </w:rPr>
+            </m:ctrlPr>
+          </m:sSubSupPr>
+          <m:e>
+            <m:r>
+              <w:rPr>
+                <w:rFonts w:ascii="Cambria Math" w:eastAsiaTheme="minorEastAsia" w:hAnsi="Cambria Math"/>
+              </w:rPr>
+              <m:t>T</m:t>
+            </m:r>
+          </m:e>
+          <m:sub>
+            <m:r>
+              <w:rPr>
+                <w:rFonts w:ascii="Cambria Math" w:eastAsiaTheme="minorEastAsia" w:hAnsi="Cambria Math"/>
+              </w:rPr>
+              <m:t>d</m:t>
+            </m:r>
+          </m:sub>
+          <m:sup>
+            <m:r>
+              <w:rPr>
+                <w:rFonts w:ascii="Cambria Math" w:eastAsiaTheme="minorEastAsia" w:hAnsi="Cambria Math"/>
+              </w:rPr>
+              <m:t>'</m:t>
+            </m:r>
+          </m:sup>
+        </m:sSubSup>
+      </m:oMath>
+      <w:r>
+        <w:rPr>
+          <w:rFonts w:eastAsiaTheme="minorEastAsia"/>
+        </w:rPr>
+        <w:t xml:space="preserve"> и </w:t>
+      </w:r>
+      <m:oMath>
+        <m:sSubSup>
+          <m:sSubSupPr>
+            <m:ctrlPr>
+              <w:rPr>
+                <w:rFonts w:ascii="Cambria Math" w:eastAsiaTheme="minorEastAsia" w:hAnsi="Cambria Math"/>
+                <w:i/>
+              </w:rPr>
+            </m:ctrlPr>
+          </m:sSubSupPr>
+          <m:e>
+            <m:r>
+              <w:rPr>
+                <w:rFonts w:ascii="Cambria Math" w:eastAsiaTheme="minorEastAsia" w:hAnsi="Cambria Math"/>
+              </w:rPr>
+              <m:t>T</m:t>
+            </m:r>
+          </m:e>
+          <m:sub>
+            <m:r>
+              <w:rPr>
+                <w:rFonts w:ascii="Cambria Math" w:eastAsiaTheme="minorEastAsia" w:hAnsi="Cambria Math"/>
+              </w:rPr>
+              <m:t>d</m:t>
+            </m:r>
+          </m:sub>
+          <m:sup>
+            <m:r>
+              <w:rPr>
+                <w:rFonts w:ascii="Cambria Math" w:eastAsiaTheme="minorEastAsia" w:hAnsi="Cambria Math"/>
+              </w:rPr>
+              <m:t>''</m:t>
+            </m:r>
+          </m:sup>
+        </m:sSubSup>
         <m:r>
           <w:rPr>
             <w:rFonts w:ascii="Cambria Math" w:eastAsiaTheme="minorEastAsia" w:hAnsi="Cambria Math"/>
@@ -41852,6 +41975,7 @@
           <w:id w:val="1293322451"/>
           <w:citation/>
         </w:sdtPr>
+        <w:sdtEndPr/>
         <w:sdtContent>
           <w:r>
             <w:rPr>
@@ -43193,6 +43317,7 @@
         <w:rPr>
           <w:rFonts w:eastAsiaTheme="minorEastAsia"/>
         </w:rPr>
+        <w:lastRenderedPageBreak/>
         <w:t xml:space="preserve">В предположении что </w:t>
       </w:r>
       <m:oMath>
@@ -43684,103 +43809,13 @@
         <w:rPr>
           <w:rFonts w:eastAsiaTheme="minorEastAsia"/>
         </w:rPr>
-        <w:t xml:space="preserve">Располагая значениями </w:t>
+        <w:t xml:space="preserve">Альтернативный метод определения </w:t>
       </w:r>
-      <m:oMath>
-        <m:sSubSup>
-          <m:sSubSupPr>
-            <m:ctrlPr>
-              <w:rPr>
-                <w:rFonts w:ascii="Cambria Math" w:eastAsiaTheme="minorEastAsia" w:hAnsi="Cambria Math"/>
-                <w:i/>
-              </w:rPr>
-            </m:ctrlPr>
-          </m:sSubSupPr>
-          <m:e>
-            <m:r>
-              <w:rPr>
-                <w:rFonts w:ascii="Cambria Math" w:eastAsiaTheme="minorEastAsia" w:hAnsi="Cambria Math"/>
-              </w:rPr>
-              <m:t>T</m:t>
-            </m:r>
-          </m:e>
-          <m:sub>
-            <m:r>
-              <w:rPr>
-                <w:rFonts w:ascii="Cambria Math" w:eastAsiaTheme="minorEastAsia" w:hAnsi="Cambria Math"/>
-              </w:rPr>
-              <m:t>d</m:t>
-            </m:r>
-          </m:sub>
-          <m:sup>
-            <m:r>
-              <w:rPr>
-                <w:rFonts w:ascii="Cambria Math" w:eastAsiaTheme="minorEastAsia" w:hAnsi="Cambria Math"/>
-              </w:rPr>
-              <m:t>'</m:t>
-            </m:r>
-          </m:sup>
-        </m:sSubSup>
-      </m:oMath>
       <w:r>
         <w:rPr>
           <w:rFonts w:eastAsiaTheme="minorEastAsia"/>
         </w:rPr>
         <w:t xml:space="preserve"> </w:t>
-      </w:r>
-      <w:r>
-        <w:rPr>
-          <w:rFonts w:eastAsiaTheme="minorEastAsia"/>
-        </w:rPr>
-        <w:t xml:space="preserve">и </w:t>
-      </w:r>
-      <m:oMath>
-        <m:sSubSup>
-          <m:sSubSupPr>
-            <m:ctrlPr>
-              <w:rPr>
-                <w:rFonts w:ascii="Cambria Math" w:eastAsiaTheme="minorEastAsia" w:hAnsi="Cambria Math"/>
-                <w:i/>
-              </w:rPr>
-            </m:ctrlPr>
-          </m:sSubSupPr>
-          <m:e>
-            <m:r>
-              <w:rPr>
-                <w:rFonts w:ascii="Cambria Math" w:eastAsiaTheme="minorEastAsia" w:hAnsi="Cambria Math"/>
-              </w:rPr>
-              <m:t>T</m:t>
-            </m:r>
-          </m:e>
-          <m:sub>
-            <m:r>
-              <w:rPr>
-                <w:rFonts w:ascii="Cambria Math" w:eastAsiaTheme="minorEastAsia" w:hAnsi="Cambria Math"/>
-              </w:rPr>
-              <m:t>d</m:t>
-            </m:r>
-          </m:sub>
-          <m:sup>
-            <m:r>
-              <w:rPr>
-                <w:rFonts w:ascii="Cambria Math" w:eastAsiaTheme="minorEastAsia" w:hAnsi="Cambria Math"/>
-              </w:rPr>
-              <m:t>''</m:t>
-            </m:r>
-          </m:sup>
-        </m:sSubSup>
-      </m:oMath>
-      <w:r>
-        <w:rPr>
-          <w:rFonts w:eastAsiaTheme="minorEastAsia"/>
-        </w:rPr>
-        <w:t xml:space="preserve"> </w:t>
-      </w:r>
-      <w:r>
-        <w:rPr>
-          <w:rFonts w:eastAsiaTheme="minorEastAsia"/>
-        </w:rPr>
-        <w:t xml:space="preserve">можно использовать альтернативный способ определения </w:t>
       </w:r>
       <m:oMath>
         <m:sSub>

</xml_diff>

<commit_message>
Eqnom calculation in pu
</commit_message>
<xml_diff>
--- a/Docs/Парк пользовательское описание.docx
+++ b/Docs/Парк пользовательское описание.docx
@@ -1,6 +1,6 @@
 
 <file path=word/document.xml><?xml version="1.0" encoding="utf-8"?>
-<w:document xmlns:wpc="http://schemas.microsoft.com/office/word/2010/wordprocessingCanvas" xmlns:cx="http://schemas.microsoft.com/office/drawing/2014/chartex" xmlns:cx1="http://schemas.microsoft.com/office/drawing/2015/9/8/chartex" xmlns:cx2="http://schemas.microsoft.com/office/drawing/2015/10/21/chartex" xmlns:cx3="http://schemas.microsoft.com/office/drawing/2016/5/9/chartex" xmlns:cx4="http://schemas.microsoft.com/office/drawing/2016/5/10/chartex" xmlns:cx5="http://schemas.microsoft.com/office/drawing/2016/5/11/chartex" xmlns:cx6="http://schemas.microsoft.com/office/drawing/2016/5/12/chartex" xmlns:cx7="http://schemas.microsoft.com/office/drawing/2016/5/13/chartex" xmlns:cx8="http://schemas.microsoft.com/office/drawing/2016/5/14/chartex" xmlns:mc="http://schemas.openxmlformats.org/markup-compatibility/2006" xmlns:aink="http://schemas.microsoft.com/office/drawing/2016/ink" xmlns:am3d="http://schemas.microsoft.com/office/drawing/2017/model3d" xmlns:o="urn:schemas-microsoft-com:office:office" xmlns:r="http://schemas.openxmlformats.org/officeDocument/2006/relationships" xmlns:m="http://schemas.openxmlformats.org/officeDocument/2006/math" xmlns:v="urn:schemas-microsoft-com:vml" xmlns:wp14="http://schemas.microsoft.com/office/word/2010/wordprocessingDrawing" xmlns:wp="http://schemas.openxmlformats.org/drawingml/2006/wordprocessingDrawing" xmlns:w10="urn:schemas-microsoft-com:office:word" xmlns:w="http://schemas.openxmlformats.org/wordprocessingml/2006/main" xmlns:w14="http://schemas.microsoft.com/office/word/2010/wordml" xmlns:w15="http://schemas.microsoft.com/office/word/2012/wordml" xmlns:w16cex="http://schemas.microsoft.com/office/word/2018/wordml/cex" xmlns:w16cid="http://schemas.microsoft.com/office/word/2016/wordml/cid" xmlns:w16="http://schemas.microsoft.com/office/word/2018/wordml" xmlns:w16sdtdh="http://schemas.microsoft.com/office/word/2020/wordml/sdtdatahash" xmlns:w16se="http://schemas.microsoft.com/office/word/2015/wordml/symex" xmlns:wpg="http://schemas.microsoft.com/office/word/2010/wordprocessingGroup" xmlns:wpi="http://schemas.microsoft.com/office/word/2010/wordprocessingInk" xmlns:wne="http://schemas.microsoft.com/office/word/2006/wordml" xmlns:wps="http://schemas.microsoft.com/office/word/2010/wordprocessingShape" mc:Ignorable="w14 w15 w16se w16cid w16 w16cex w16sdtdh wp14">
+<w:document xmlns:wpc="http://schemas.microsoft.com/office/word/2010/wordprocessingCanvas" xmlns:cx="http://schemas.microsoft.com/office/drawing/2014/chartex" xmlns:cx1="http://schemas.microsoft.com/office/drawing/2015/9/8/chartex" xmlns:cx2="http://schemas.microsoft.com/office/drawing/2015/10/21/chartex" xmlns:cx3="http://schemas.microsoft.com/office/drawing/2016/5/9/chartex" xmlns:cx4="http://schemas.microsoft.com/office/drawing/2016/5/10/chartex" xmlns:cx5="http://schemas.microsoft.com/office/drawing/2016/5/11/chartex" xmlns:cx6="http://schemas.microsoft.com/office/drawing/2016/5/12/chartex" xmlns:cx7="http://schemas.microsoft.com/office/drawing/2016/5/13/chartex" xmlns:cx8="http://schemas.microsoft.com/office/drawing/2016/5/14/chartex" xmlns:mc="http://schemas.openxmlformats.org/markup-compatibility/2006" xmlns:aink="http://schemas.microsoft.com/office/drawing/2016/ink" xmlns:am3d="http://schemas.microsoft.com/office/drawing/2017/model3d" xmlns:o="urn:schemas-microsoft-com:office:office" xmlns:oel="http://schemas.microsoft.com/office/2019/extlst" xmlns:r="http://schemas.openxmlformats.org/officeDocument/2006/relationships" xmlns:m="http://schemas.openxmlformats.org/officeDocument/2006/math" xmlns:v="urn:schemas-microsoft-com:vml" xmlns:wp14="http://schemas.microsoft.com/office/word/2010/wordprocessingDrawing" xmlns:wp="http://schemas.openxmlformats.org/drawingml/2006/wordprocessingDrawing" xmlns:w10="urn:schemas-microsoft-com:office:word" xmlns:w="http://schemas.openxmlformats.org/wordprocessingml/2006/main" xmlns:w14="http://schemas.microsoft.com/office/word/2010/wordml" xmlns:w15="http://schemas.microsoft.com/office/word/2012/wordml" xmlns:w16cex="http://schemas.microsoft.com/office/word/2018/wordml/cex" xmlns:w16cid="http://schemas.microsoft.com/office/word/2016/wordml/cid" xmlns:w16="http://schemas.microsoft.com/office/word/2018/wordml" xmlns:w16sdtdh="http://schemas.microsoft.com/office/word/2020/wordml/sdtdatahash" xmlns:w16se="http://schemas.microsoft.com/office/word/2015/wordml/symex" xmlns:wpg="http://schemas.microsoft.com/office/word/2010/wordprocessingGroup" xmlns:wpi="http://schemas.microsoft.com/office/word/2010/wordprocessingInk" xmlns:wne="http://schemas.microsoft.com/office/word/2006/wordml" xmlns:wps="http://schemas.microsoft.com/office/word/2010/wordprocessingShape" mc:Ignorable="w14 w15 w16se w16cid w16 w16cex w16sdtdh wp14">
   <w:body>
     <w:p>
       <w:pPr>
@@ -12,14 +12,12 @@
       <w:r>
         <w:t xml:space="preserve">Для моделей СМ можно выбрать из двух вариантов </w:t>
       </w:r>
-      <w:proofErr w:type="spellStart"/>
       <w:r>
         <w:rPr>
           <w:lang w:val="en-US"/>
         </w:rPr>
         <w:t>dq</w:t>
       </w:r>
-      <w:proofErr w:type="spellEnd"/>
       <w:r>
         <w:t>-</w:t>
       </w:r>
@@ -31,7 +29,6 @@
           <w:id w:val="-269779768"/>
           <w:citation/>
         </w:sdtPr>
-        <w:sdtEndPr/>
         <w:sdtContent>
           <w:r>
             <w:fldChar w:fldCharType="begin"/>
@@ -82,7 +79,6 @@
           <w:id w:val="-1378391977"/>
           <w:citation/>
         </w:sdtPr>
-        <w:sdtEndPr/>
         <w:sdtContent>
           <w:r>
             <w:fldChar w:fldCharType="begin"/>
@@ -147,7 +143,7 @@
         <w:rPr>
           <w:lang w:val="en-US"/>
         </w:rPr>
-        <w:t>d</w:t>
+        <w:t>q</w:t>
       </w:r>
       <w:r>
         <w:t xml:space="preserve">. </w:t>
@@ -13032,7 +13028,6 @@
                 <w:id w:val="311215044"/>
                 <w:citation/>
               </w:sdtPr>
-              <w:sdtEndPr/>
               <w:sdtContent>
                 <w:r>
                   <w:rPr>
@@ -13406,7 +13401,6 @@
                 <w:id w:val="-1998261533"/>
                 <w:citation/>
               </w:sdtPr>
-              <w:sdtEndPr/>
               <w:sdtContent>
                 <w:r>
                   <w:rPr>
@@ -27119,7 +27113,6 @@
         </w:rPr>
         <w:t xml:space="preserve">генератора соответствуют напряжению в узле подключения с учетом </w:t>
       </w:r>
-      <w:proofErr w:type="spellStart"/>
       <w:r>
         <w:rPr>
           <w:rFonts w:eastAsiaTheme="minorEastAsia"/>
@@ -27127,7 +27120,6 @@
         </w:rPr>
         <w:t>dq</w:t>
       </w:r>
-      <w:proofErr w:type="spellEnd"/>
       <w:r>
         <w:rPr>
           <w:rFonts w:eastAsiaTheme="minorEastAsia"/>
@@ -27154,7 +27146,6 @@
         </w:rPr>
         <w:t xml:space="preserve">Трансформация из </w:t>
       </w:r>
-      <w:proofErr w:type="spellStart"/>
       <w:r>
         <w:rPr>
           <w:rFonts w:eastAsiaTheme="minorEastAsia"/>
@@ -27162,7 +27153,6 @@
         </w:rPr>
         <w:t>dq</w:t>
       </w:r>
-      <w:proofErr w:type="spellEnd"/>
       <w:r>
         <w:rPr>
           <w:rFonts w:eastAsiaTheme="minorEastAsia"/>
@@ -27175,7 +27165,6 @@
         </w:rPr>
         <w:t xml:space="preserve">в </w:t>
       </w:r>
-      <w:proofErr w:type="spellStart"/>
       <w:r>
         <w:rPr>
           <w:rFonts w:eastAsiaTheme="minorEastAsia"/>
@@ -27183,14 +27172,12 @@
         </w:rPr>
         <w:t>ri</w:t>
       </w:r>
-      <w:proofErr w:type="spellEnd"/>
       <w:r>
         <w:rPr>
           <w:rFonts w:eastAsiaTheme="minorEastAsia"/>
         </w:rPr>
         <w:t xml:space="preserve"> (поворот </w:t>
       </w:r>
-      <w:proofErr w:type="spellStart"/>
       <w:r>
         <w:rPr>
           <w:rFonts w:eastAsiaTheme="minorEastAsia"/>
@@ -27198,7 +27185,6 @@
         </w:rPr>
         <w:t>dq</w:t>
       </w:r>
-      <w:proofErr w:type="spellEnd"/>
       <w:r>
         <w:rPr>
           <w:rFonts w:eastAsiaTheme="minorEastAsia"/>
@@ -27577,7 +27563,6 @@
         </w:rPr>
         <w:t xml:space="preserve">Трансформация из </w:t>
       </w:r>
-      <w:proofErr w:type="spellStart"/>
       <w:r>
         <w:rPr>
           <w:rFonts w:eastAsiaTheme="minorEastAsia"/>
@@ -27585,7 +27570,6 @@
         </w:rPr>
         <w:t>ri</w:t>
       </w:r>
-      <w:proofErr w:type="spellEnd"/>
       <w:r>
         <w:rPr>
           <w:rFonts w:eastAsiaTheme="minorEastAsia"/>
@@ -27598,7 +27582,6 @@
         </w:rPr>
         <w:t xml:space="preserve">в </w:t>
       </w:r>
-      <w:proofErr w:type="spellStart"/>
       <w:r>
         <w:rPr>
           <w:rFonts w:eastAsiaTheme="minorEastAsia"/>
@@ -27606,7 +27589,6 @@
         </w:rPr>
         <w:t>dq</w:t>
       </w:r>
-      <w:proofErr w:type="spellEnd"/>
       <w:r>
         <w:rPr>
           <w:rFonts w:eastAsiaTheme="minorEastAsia"/>
@@ -27619,7 +27601,6 @@
         </w:rPr>
         <w:t xml:space="preserve">(поворот </w:t>
       </w:r>
-      <w:proofErr w:type="spellStart"/>
       <w:r>
         <w:rPr>
           <w:rFonts w:eastAsiaTheme="minorEastAsia"/>
@@ -27627,7 +27608,6 @@
         </w:rPr>
         <w:t>ri</w:t>
       </w:r>
-      <w:proofErr w:type="spellEnd"/>
       <w:r>
         <w:rPr>
           <w:rFonts w:eastAsiaTheme="minorEastAsia"/>
@@ -28007,7 +27987,6 @@
         </w:rPr>
         <w:t xml:space="preserve">Закон Ома в </w:t>
       </w:r>
-      <w:proofErr w:type="spellStart"/>
       <w:r>
         <w:rPr>
           <w:rFonts w:eastAsiaTheme="minorEastAsia"/>
@@ -28015,7 +27994,6 @@
         </w:rPr>
         <w:t>ri</w:t>
       </w:r>
-      <w:proofErr w:type="spellEnd"/>
     </w:p>
     <w:p>
       <w:pPr>
@@ -28393,7 +28371,6 @@
         </w:rPr>
         <w:t xml:space="preserve">Преобразуется в </w:t>
       </w:r>
-      <w:proofErr w:type="spellStart"/>
       <w:r>
         <w:rPr>
           <w:rFonts w:eastAsiaTheme="minorEastAsia"/>
@@ -28401,7 +28378,6 @@
         </w:rPr>
         <w:t>dq</w:t>
       </w:r>
-      <w:proofErr w:type="spellEnd"/>
     </w:p>
     <w:p>
       <w:pPr>
@@ -29367,7 +29343,6 @@
         </w:rPr>
         <w:t xml:space="preserve">Система уравнений в </w:t>
       </w:r>
-      <w:proofErr w:type="spellStart"/>
       <w:r>
         <w:rPr>
           <w:rFonts w:eastAsiaTheme="minorEastAsia"/>
@@ -29375,7 +29350,6 @@
         </w:rPr>
         <w:t>dq</w:t>
       </w:r>
-      <w:proofErr w:type="spellEnd"/>
       <w:r>
         <w:rPr>
           <w:rFonts w:eastAsiaTheme="minorEastAsia"/>
@@ -29536,7 +29510,6 @@
           <w:id w:val="905649445"/>
           <w:citation/>
         </w:sdtPr>
-        <w:sdtEndPr/>
         <w:sdtContent>
           <w:r>
             <w:rPr>
@@ -29616,14 +29589,12 @@
         </w:rPr>
         <w:t xml:space="preserve"> </w:t>
       </w:r>
-      <w:proofErr w:type="spellStart"/>
       <w:r>
         <w:rPr>
           <w:rFonts w:eastAsiaTheme="minorEastAsia"/>
         </w:rPr>
         <w:t>в</w:t>
       </w:r>
-      <w:proofErr w:type="spellEnd"/>
       <w:r>
         <w:rPr>
           <w:rFonts w:eastAsiaTheme="minorEastAsia"/>
@@ -32940,7 +32911,6 @@
         </w:rPr>
         <w:t xml:space="preserve"> включ</w:t>
       </w:r>
-      <w:proofErr w:type="spellStart"/>
       <w:r>
         <w:rPr>
           <w:rFonts w:eastAsiaTheme="minorEastAsia"/>
@@ -32951,14 +32921,7 @@
         <w:rPr>
           <w:rFonts w:eastAsiaTheme="minorEastAsia"/>
         </w:rPr>
-        <w:t>т</w:t>
-      </w:r>
-      <w:proofErr w:type="spellEnd"/>
-      <w:r>
-        <w:rPr>
-          <w:rFonts w:eastAsiaTheme="minorEastAsia"/>
-        </w:rPr>
-        <w:t xml:space="preserve"> в себя:</w:t>
+        <w:t>т в себя:</w:t>
       </w:r>
     </w:p>
     <w:p>
@@ -33097,7 +33060,6 @@
         </w:rPr>
         <w:t xml:space="preserve"> и их преобразование в </w:t>
       </w:r>
-      <w:proofErr w:type="spellStart"/>
       <w:r>
         <w:rPr>
           <w:rFonts w:eastAsiaTheme="minorEastAsia"/>
@@ -33105,7 +33067,6 @@
         </w:rPr>
         <w:t>ri</w:t>
       </w:r>
-      <w:proofErr w:type="spellEnd"/>
       <w:r>
         <w:rPr>
           <w:rFonts w:eastAsiaTheme="minorEastAsia"/>
@@ -33216,7 +33177,6 @@
         </w:rPr>
         <w:t xml:space="preserve">Решение системы уравнений сети, определение тока генератора и его преобразование в </w:t>
       </w:r>
-      <w:proofErr w:type="spellStart"/>
       <w:r>
         <w:rPr>
           <w:rFonts w:eastAsiaTheme="minorEastAsia"/>
@@ -33224,7 +33184,6 @@
         </w:rPr>
         <w:t>dq</w:t>
       </w:r>
-      <w:proofErr w:type="spellEnd"/>
       <w:r>
         <w:rPr>
           <w:rFonts w:eastAsiaTheme="minorEastAsia"/>
@@ -33644,7 +33603,6 @@
           <w:id w:val="756325166"/>
           <w:citation/>
         </w:sdtPr>
-        <w:sdtEndPr/>
         <w:sdtContent>
           <w:r>
             <w:fldChar w:fldCharType="begin"/>
@@ -41255,7 +41213,6 @@
           <w:id w:val="-1553305827"/>
           <w:citation/>
         </w:sdtPr>
-        <w:sdtEndPr/>
         <w:sdtContent>
           <w:r>
             <w:rPr>
@@ -42046,7 +42003,6 @@
           <w:id w:val="1293322451"/>
           <w:citation/>
         </w:sdtPr>
-        <w:sdtEndPr/>
         <w:sdtContent>
           <w:r>
             <w:rPr>
@@ -47659,7 +47615,6 @@
         </w:rPr>
         <w:t xml:space="preserve">Методика расчета </w:t>
       </w:r>
-      <w:proofErr w:type="spellStart"/>
       <w:r>
         <w:rPr>
           <w:rFonts w:eastAsiaTheme="minorEastAsia"/>
@@ -47668,7 +47623,6 @@
         </w:rPr>
         <w:t>Canay</w:t>
       </w:r>
-      <w:proofErr w:type="spellEnd"/>
       <w:r>
         <w:rPr>
           <w:rFonts w:eastAsiaTheme="minorEastAsia"/>
@@ -50885,14 +50839,7 @@
                   <w:rFonts w:ascii="Cambria Math" w:eastAsiaTheme="minorEastAsia" w:hAnsi="Cambria Math"/>
                   <w:lang w:val="en-US"/>
                 </w:rPr>
-                <m:t>'</m:t>
-              </m:r>
-              <m:r>
-                <w:rPr>
-                  <w:rFonts w:ascii="Cambria Math" w:eastAsiaTheme="minorEastAsia" w:hAnsi="Cambria Math"/>
-                  <w:lang w:val="en-US"/>
-                </w:rPr>
-                <m:t>'</m:t>
+                <m:t>''</m:t>
               </m:r>
             </m:sup>
           </m:sSubSup>
@@ -52019,7 +51966,6 @@
         </w:rPr>
         <w:t xml:space="preserve">методика </w:t>
       </w:r>
-      <w:proofErr w:type="spellStart"/>
       <w:r>
         <w:rPr>
           <w:rFonts w:eastAsiaTheme="minorEastAsia"/>
@@ -52027,7 +51973,6 @@
         </w:rPr>
         <w:t>Canay</w:t>
       </w:r>
-      <w:proofErr w:type="spellEnd"/>
       <w:r>
         <w:rPr>
           <w:rFonts w:eastAsiaTheme="minorEastAsia"/>
@@ -52521,13 +52466,7 @@
                     <w:rPr>
                       <w:rFonts w:ascii="Cambria Math" w:eastAsiaTheme="minorEastAsia" w:hAnsi="Cambria Math"/>
                     </w:rPr>
-                    <m:t>q</m:t>
-                  </m:r>
-                  <m:r>
-                    <w:rPr>
-                      <w:rFonts w:ascii="Cambria Math" w:eastAsiaTheme="minorEastAsia" w:hAnsi="Cambria Math"/>
-                    </w:rPr>
-                    <m:t>o</m:t>
+                    <m:t>qo</m:t>
                   </m:r>
                 </m:sub>
                 <m:sup>
@@ -53216,7 +53155,6 @@
           <w:docPartUnique/>
         </w:docPartObj>
       </w:sdtPr>
-      <w:sdtEndPr/>
       <w:sdtContent>
         <w:p>
           <w:pPr>
@@ -53245,7 +53183,6 @@
             <w:id w:val="111145805"/>
             <w:bibliography/>
           </w:sdtPr>
-          <w:sdtEndPr/>
           <w:sdtContent>
             <w:p>
               <w:pPr>
@@ -53636,7 +53573,7 @@
 </file>
 
 <file path=word/numbering.xml><?xml version="1.0" encoding="utf-8"?>
-<w:numbering xmlns:wpc="http://schemas.microsoft.com/office/word/2010/wordprocessingCanvas" xmlns:cx="http://schemas.microsoft.com/office/drawing/2014/chartex" xmlns:cx1="http://schemas.microsoft.com/office/drawing/2015/9/8/chartex" xmlns:cx2="http://schemas.microsoft.com/office/drawing/2015/10/21/chartex" xmlns:cx3="http://schemas.microsoft.com/office/drawing/2016/5/9/chartex" xmlns:cx4="http://schemas.microsoft.com/office/drawing/2016/5/10/chartex" xmlns:cx5="http://schemas.microsoft.com/office/drawing/2016/5/11/chartex" xmlns:cx6="http://schemas.microsoft.com/office/drawing/2016/5/12/chartex" xmlns:cx7="http://schemas.microsoft.com/office/drawing/2016/5/13/chartex" xmlns:cx8="http://schemas.microsoft.com/office/drawing/2016/5/14/chartex" xmlns:mc="http://schemas.openxmlformats.org/markup-compatibility/2006" xmlns:aink="http://schemas.microsoft.com/office/drawing/2016/ink" xmlns:am3d="http://schemas.microsoft.com/office/drawing/2017/model3d" xmlns:o="urn:schemas-microsoft-com:office:office" xmlns:r="http://schemas.openxmlformats.org/officeDocument/2006/relationships" xmlns:m="http://schemas.openxmlformats.org/officeDocument/2006/math" xmlns:v="urn:schemas-microsoft-com:vml" xmlns:wp14="http://schemas.microsoft.com/office/word/2010/wordprocessingDrawing" xmlns:wp="http://schemas.openxmlformats.org/drawingml/2006/wordprocessingDrawing" xmlns:w10="urn:schemas-microsoft-com:office:word" xmlns:w="http://schemas.openxmlformats.org/wordprocessingml/2006/main" xmlns:w14="http://schemas.microsoft.com/office/word/2010/wordml" xmlns:w15="http://schemas.microsoft.com/office/word/2012/wordml" xmlns:w16cex="http://schemas.microsoft.com/office/word/2018/wordml/cex" xmlns:w16cid="http://schemas.microsoft.com/office/word/2016/wordml/cid" xmlns:w16="http://schemas.microsoft.com/office/word/2018/wordml" xmlns:w16sdtdh="http://schemas.microsoft.com/office/word/2020/wordml/sdtdatahash" xmlns:w16se="http://schemas.microsoft.com/office/word/2015/wordml/symex" xmlns:wpg="http://schemas.microsoft.com/office/word/2010/wordprocessingGroup" xmlns:wpi="http://schemas.microsoft.com/office/word/2010/wordprocessingInk" xmlns:wne="http://schemas.microsoft.com/office/word/2006/wordml" xmlns:wps="http://schemas.microsoft.com/office/word/2010/wordprocessingShape" mc:Ignorable="w14 w15 w16se w16cid w16 w16cex w16sdtdh wp14">
+<w:numbering xmlns:wpc="http://schemas.microsoft.com/office/word/2010/wordprocessingCanvas" xmlns:cx="http://schemas.microsoft.com/office/drawing/2014/chartex" xmlns:cx1="http://schemas.microsoft.com/office/drawing/2015/9/8/chartex" xmlns:cx2="http://schemas.microsoft.com/office/drawing/2015/10/21/chartex" xmlns:cx3="http://schemas.microsoft.com/office/drawing/2016/5/9/chartex" xmlns:cx4="http://schemas.microsoft.com/office/drawing/2016/5/10/chartex" xmlns:cx5="http://schemas.microsoft.com/office/drawing/2016/5/11/chartex" xmlns:cx6="http://schemas.microsoft.com/office/drawing/2016/5/12/chartex" xmlns:cx7="http://schemas.microsoft.com/office/drawing/2016/5/13/chartex" xmlns:cx8="http://schemas.microsoft.com/office/drawing/2016/5/14/chartex" xmlns:mc="http://schemas.openxmlformats.org/markup-compatibility/2006" xmlns:aink="http://schemas.microsoft.com/office/drawing/2016/ink" xmlns:am3d="http://schemas.microsoft.com/office/drawing/2017/model3d" xmlns:o="urn:schemas-microsoft-com:office:office" xmlns:oel="http://schemas.microsoft.com/office/2019/extlst" xmlns:r="http://schemas.openxmlformats.org/officeDocument/2006/relationships" xmlns:m="http://schemas.openxmlformats.org/officeDocument/2006/math" xmlns:v="urn:schemas-microsoft-com:vml" xmlns:wp14="http://schemas.microsoft.com/office/word/2010/wordprocessingDrawing" xmlns:wp="http://schemas.openxmlformats.org/drawingml/2006/wordprocessingDrawing" xmlns:w10="urn:schemas-microsoft-com:office:word" xmlns:w="http://schemas.openxmlformats.org/wordprocessingml/2006/main" xmlns:w14="http://schemas.microsoft.com/office/word/2010/wordml" xmlns:w15="http://schemas.microsoft.com/office/word/2012/wordml" xmlns:w16cex="http://schemas.microsoft.com/office/word/2018/wordml/cex" xmlns:w16cid="http://schemas.microsoft.com/office/word/2016/wordml/cid" xmlns:w16="http://schemas.microsoft.com/office/word/2018/wordml" xmlns:w16sdtdh="http://schemas.microsoft.com/office/word/2020/wordml/sdtdatahash" xmlns:w16se="http://schemas.microsoft.com/office/word/2015/wordml/symex" xmlns:wpg="http://schemas.microsoft.com/office/word/2010/wordprocessingGroup" xmlns:wpi="http://schemas.microsoft.com/office/word/2010/wordprocessingInk" xmlns:wne="http://schemas.microsoft.com/office/word/2006/wordml" xmlns:wps="http://schemas.microsoft.com/office/word/2010/wordprocessingShape" mc:Ignorable="w14 w15 w16se w16cid w16 w16cex w16sdtdh wp14">
   <w:abstractNum w:abstractNumId="0" w15:restartNumberingAfterBreak="0">
     <w:nsid w:val="237E6093"/>
     <w:multiLevelType w:val="hybridMultilevel"/>
@@ -53726,7 +53663,7 @@
       </w:pPr>
     </w:lvl>
   </w:abstractNum>
-  <w:num w:numId="1">
+  <w:num w:numId="1" w16cid:durableId="241645176">
     <w:abstractNumId w:val="0"/>
   </w:num>
 </w:numbering>

</xml_diff>